<commit_message>
Dynamically allocate timers when needed. Optimize file_server and file_client. Add more content to 'ascs development documentation.docx'.
</commit_message>
<xml_diff>
--- a/doc/ascs development documentation.docx
+++ b/doc/ascs development documentation.docx
@@ -7547,8 +7547,6 @@
         </w:rPr>
         <w:t xml:space="preserve"> {}</w:t>
       </w:r>
-      <w:bookmarkStart w:id="2" w:name="_GoBack"/>
-      <w:bookmarkEnd w:id="2"/>
     </w:p>
     <w:p>
       <w:pPr>
@@ -7954,7 +7952,28 @@
           <w:szCs w:val="23"/>
           <w:shd w:val="clear" w:color="auto" w:fill="FFFFFF"/>
         </w:rPr>
-        <w:t>server::object_ctype link;</w:t>
+        <w:t xml:space="preserve">server::object_ctype </w:t>
+      </w:r>
+      <w:r>
+        <w:rPr>
+          <w:rFonts w:ascii="Arial" w:hAnsi="Arial" w:cs="Arial"/>
+          <w:color w:val="252525"/>
+          <w:sz w:val="23"/>
+          <w:szCs w:val="23"/>
+          <w:shd w:val="clear" w:color="auto" w:fill="FFFFFF"/>
+          <w:lang w:val="en-US"/>
+        </w:rPr>
+        <w:t>socket_ptr</w:t>
+      </w:r>
+      <w:r>
+        <w:rPr>
+          <w:rFonts w:ascii="Arial" w:hAnsi="Arial" w:cs="Arial"/>
+          <w:color w:val="252525"/>
+          <w:sz w:val="23"/>
+          <w:szCs w:val="23"/>
+          <w:shd w:val="clear" w:color="auto" w:fill="FFFFFF"/>
+        </w:rPr>
+        <w:t>;</w:t>
       </w:r>
     </w:p>
     <w:p>
@@ -8175,8 +8194,19 @@
           <w:sz w:val="23"/>
           <w:szCs w:val="23"/>
           <w:shd w:val="clear" w:color="auto" w:fill="FFFFFF"/>
-        </w:rPr>
-        <w:t>link = item;</w:t>
+          <w:lang w:val="en-US"/>
+        </w:rPr>
+        <w:t xml:space="preserve">socket_ptr </w:t>
+      </w:r>
+      <w:r>
+        <w:rPr>
+          <w:rFonts w:ascii="Arial" w:hAnsi="Arial" w:cs="Arial"/>
+          <w:color w:val="252525"/>
+          <w:sz w:val="23"/>
+          <w:szCs w:val="23"/>
+          <w:shd w:val="clear" w:color="auto" w:fill="FFFFFF"/>
+        </w:rPr>
+        <w:t>= item;</w:t>
       </w:r>
     </w:p>
     <w:p>
@@ -8335,6 +8365,363 @@
           <w:shd w:val="clear" w:color="auto" w:fill="FFFFFF"/>
         </w:rPr>
       </w:pPr>
+    </w:p>
+    <w:p>
+      <w:pPr>
+        <w:pStyle w:val="2"/>
+        <w:rPr>
+          <w:rFonts w:hint="eastAsia"/>
+          <w:shd w:val="clear" w:color="auto" w:fill="FFFFFF"/>
+        </w:rPr>
+      </w:pPr>
+      <w:r>
+        <w:rPr>
+          <w:rFonts w:hint="eastAsia"/>
+          <w:shd w:val="clear" w:color="auto" w:fill="FFFFFF"/>
+          <w:lang w:val="en-US" w:eastAsia="zh-CN"/>
+        </w:rPr>
+        <w:t>十：定时器</w:t>
+      </w:r>
+    </w:p>
+    <w:p>
+      <w:pPr>
+        <w:pStyle w:val="10"/>
+        <w:numPr>
+          <w:ilvl w:val="0"/>
+          <w:numId w:val="5"/>
+        </w:numPr>
+        <w:ind w:left="360" w:leftChars="0"/>
+        <w:rPr>
+          <w:rFonts w:hint="eastAsia" w:ascii="Arial" w:hAnsi="Arial" w:cs="Arial"/>
+          <w:color w:val="252525"/>
+          <w:sz w:val="23"/>
+          <w:szCs w:val="23"/>
+          <w:shd w:val="clear" w:color="auto" w:fill="FFFFFF"/>
+          <w:lang w:val="en-US" w:eastAsia="zh-CN"/>
+        </w:rPr>
+      </w:pPr>
+      <w:r>
+        <w:rPr>
+          <w:rFonts w:hint="eastAsia" w:ascii="Arial" w:hAnsi="Arial" w:cs="Arial"/>
+          <w:color w:val="252525"/>
+          <w:sz w:val="23"/>
+          <w:szCs w:val="23"/>
+          <w:shd w:val="clear" w:color="auto" w:fill="FFFFFF"/>
+          <w:lang w:val="en-US" w:eastAsia="zh-CN"/>
+        </w:rPr>
+        <w:t xml:space="preserve"> 由于几乎所有的类都继承自ascs::socket或者ascs::object_pool（除了缓存类，打包解包器类，工具类等），所以它们天生带了定时器功能，直接调用set_timer即可开启一个定时器，这种方法一定要注意定时器的ID必须从父类的TIMER_END开始（直接父类不一定有，但往上总是能追溯到ascs::socket或者ascs::object_pool，而在代码的书写上不需要知道是第几层父类定义的TIMER_END，写直接父类::TIMER_END即可，编译器能找到正确的定义），并且也应该定义一个自己的TIMER_END，以便让你的类被继承时，继承者也能取到正确的TIMER_END值。另外，定时器ID取值范围为[0, 256)。</w:t>
+      </w:r>
+    </w:p>
+    <w:p>
+      <w:pPr>
+        <w:pStyle w:val="10"/>
+        <w:numPr>
+          <w:numId w:val="0"/>
+        </w:numPr>
+        <w:rPr>
+          <w:rFonts w:hint="eastAsia" w:ascii="Arial" w:hAnsi="Arial" w:cs="Arial"/>
+          <w:color w:val="252525"/>
+          <w:sz w:val="23"/>
+          <w:szCs w:val="23"/>
+          <w:shd w:val="clear" w:color="auto" w:fill="FFFFFF"/>
+          <w:lang w:val="en-US" w:eastAsia="zh-CN"/>
+        </w:rPr>
+      </w:pPr>
+    </w:p>
+    <w:p>
+      <w:pPr>
+        <w:pStyle w:val="10"/>
+        <w:numPr>
+          <w:ilvl w:val="0"/>
+          <w:numId w:val="5"/>
+        </w:numPr>
+        <w:ind w:left="360" w:leftChars="0"/>
+        <w:rPr>
+          <w:rFonts w:hint="eastAsia" w:ascii="Arial" w:hAnsi="Arial" w:cs="Arial"/>
+          <w:color w:val="252525"/>
+          <w:sz w:val="23"/>
+          <w:szCs w:val="23"/>
+          <w:shd w:val="clear" w:color="auto" w:fill="FFFFFF"/>
+          <w:lang w:val="en-US" w:eastAsia="zh-CN"/>
+        </w:rPr>
+      </w:pPr>
+      <w:r>
+        <w:rPr>
+          <w:rFonts w:hint="eastAsia" w:ascii="Arial" w:hAnsi="Arial" w:cs="Arial"/>
+          <w:color w:val="252525"/>
+          <w:sz w:val="23"/>
+          <w:szCs w:val="23"/>
+          <w:shd w:val="clear" w:color="auto" w:fill="FFFFFF"/>
+          <w:lang w:val="en-US" w:eastAsia="zh-CN"/>
+        </w:rPr>
+        <w:t>自己申明一个timer成员变量，这样想用什么ID都可以，但范围仍然是[0, 256)，具体如下（回调返回false终止定时器，否则回调结束后重启计时器）：</w:t>
+      </w:r>
+    </w:p>
+    <w:p>
+      <w:pPr>
+        <w:rPr>
+          <w:rFonts w:hint="eastAsia" w:ascii="Arial" w:hAnsi="Arial" w:cs="Arial"/>
+          <w:color w:val="252525"/>
+          <w:sz w:val="23"/>
+          <w:szCs w:val="23"/>
+          <w:shd w:val="clear" w:color="auto" w:fill="FFFFFF"/>
+        </w:rPr>
+      </w:pPr>
+      <w:r>
+        <w:rPr>
+          <w:rFonts w:hint="eastAsia" w:ascii="Consolas" w:hAnsi="Consolas" w:eastAsia="Consolas"/>
+          <w:color w:val="000000"/>
+          <w:sz w:val="19"/>
+        </w:rPr>
+        <w:tab/>
+      </w:r>
+      <w:r>
+        <w:rPr>
+          <w:rFonts w:hint="eastAsia" w:ascii="Arial" w:hAnsi="Arial" w:cs="Arial"/>
+          <w:color w:val="252525"/>
+          <w:sz w:val="23"/>
+          <w:szCs w:val="23"/>
+          <w:shd w:val="clear" w:color="auto" w:fill="FFFFFF"/>
+        </w:rPr>
+        <w:t>service_pump sp;</w:t>
+      </w:r>
+    </w:p>
+    <w:p>
+      <w:pPr>
+        <w:rPr>
+          <w:rFonts w:hint="eastAsia" w:ascii="Arial" w:hAnsi="Arial" w:cs="Arial"/>
+          <w:color w:val="252525"/>
+          <w:sz w:val="23"/>
+          <w:szCs w:val="23"/>
+          <w:shd w:val="clear" w:color="auto" w:fill="FFFFFF"/>
+        </w:rPr>
+      </w:pPr>
+      <w:r>
+        <w:rPr>
+          <w:rFonts w:hint="eastAsia" w:ascii="Arial" w:hAnsi="Arial" w:cs="Arial"/>
+          <w:color w:val="252525"/>
+          <w:sz w:val="23"/>
+          <w:szCs w:val="23"/>
+          <w:shd w:val="clear" w:color="auto" w:fill="FFFFFF"/>
+        </w:rPr>
+        <w:tab/>
+      </w:r>
+      <w:r>
+        <w:rPr>
+          <w:rFonts w:hint="eastAsia" w:ascii="Arial" w:hAnsi="Arial" w:cs="Arial"/>
+          <w:color w:val="252525"/>
+          <w:sz w:val="23"/>
+          <w:szCs w:val="23"/>
+          <w:shd w:val="clear" w:color="auto" w:fill="FFFFFF"/>
+        </w:rPr>
+        <w:t>timer&lt;tracked_executor&gt; t(sp);</w:t>
+      </w:r>
+    </w:p>
+    <w:p>
+      <w:pPr>
+        <w:rPr>
+          <w:rFonts w:hint="eastAsia" w:ascii="Arial" w:hAnsi="Arial" w:cs="Arial"/>
+          <w:color w:val="252525"/>
+          <w:sz w:val="23"/>
+          <w:szCs w:val="23"/>
+          <w:shd w:val="clear" w:color="auto" w:fill="FFFFFF"/>
+        </w:rPr>
+      </w:pPr>
+      <w:r>
+        <w:rPr>
+          <w:rFonts w:hint="eastAsia" w:ascii="Arial" w:hAnsi="Arial" w:cs="Arial"/>
+          <w:color w:val="252525"/>
+          <w:sz w:val="23"/>
+          <w:szCs w:val="23"/>
+          <w:shd w:val="clear" w:color="auto" w:fill="FFFFFF"/>
+        </w:rPr>
+        <w:tab/>
+      </w:r>
+      <w:r>
+        <w:rPr>
+          <w:rFonts w:hint="eastAsia" w:ascii="Arial" w:hAnsi="Arial" w:cs="Arial"/>
+          <w:color w:val="252525"/>
+          <w:sz w:val="23"/>
+          <w:szCs w:val="23"/>
+          <w:shd w:val="clear" w:color="auto" w:fill="FFFFFF"/>
+        </w:rPr>
+        <w:t>t.set_timer(0, 100, [](</w:t>
+      </w:r>
+      <w:r>
+        <w:rPr>
+          <w:rFonts w:hint="eastAsia" w:ascii="Arial" w:hAnsi="Arial" w:cs="Arial"/>
+          <w:color w:val="252525"/>
+          <w:sz w:val="23"/>
+          <w:szCs w:val="23"/>
+          <w:shd w:val="clear" w:color="auto" w:fill="FFFFFF"/>
+          <w:lang w:val="en-US" w:eastAsia="zh-CN"/>
+        </w:rPr>
+        <w:t xml:space="preserve">typename </w:t>
+      </w:r>
+      <w:r>
+        <w:rPr>
+          <w:rFonts w:hint="eastAsia" w:ascii="Arial" w:hAnsi="Arial" w:cs="Arial"/>
+          <w:color w:val="252525"/>
+          <w:sz w:val="23"/>
+          <w:szCs w:val="23"/>
+          <w:shd w:val="clear" w:color="auto" w:fill="FFFFFF"/>
+        </w:rPr>
+        <w:t>timer&lt;tracked_executor&gt;::tid id) {return true;});</w:t>
+      </w:r>
+    </w:p>
+    <w:p>
+      <w:pPr>
+        <w:rPr>
+          <w:rFonts w:hint="eastAsia" w:ascii="Arial" w:hAnsi="Arial" w:cs="Arial"/>
+          <w:color w:val="252525"/>
+          <w:sz w:val="23"/>
+          <w:szCs w:val="23"/>
+          <w:shd w:val="clear" w:color="auto" w:fill="FFFFFF"/>
+        </w:rPr>
+      </w:pPr>
+    </w:p>
+    <w:p>
+      <w:pPr>
+        <w:rPr>
+          <w:rFonts w:hint="eastAsia" w:ascii="Arial" w:hAnsi="Arial" w:cs="Arial"/>
+          <w:color w:val="252525"/>
+          <w:sz w:val="23"/>
+          <w:szCs w:val="23"/>
+          <w:shd w:val="clear" w:color="auto" w:fill="FFFFFF"/>
+        </w:rPr>
+      </w:pPr>
+      <w:r>
+        <w:rPr>
+          <w:rFonts w:hint="eastAsia" w:ascii="Arial" w:hAnsi="Arial" w:cs="Arial"/>
+          <w:color w:val="252525"/>
+          <w:sz w:val="23"/>
+          <w:szCs w:val="23"/>
+          <w:shd w:val="clear" w:color="auto" w:fill="FFFFFF"/>
+        </w:rPr>
+        <w:tab/>
+      </w:r>
+      <w:r>
+        <w:rPr>
+          <w:rFonts w:hint="eastAsia" w:ascii="Arial" w:hAnsi="Arial" w:cs="Arial"/>
+          <w:color w:val="252525"/>
+          <w:sz w:val="23"/>
+          <w:szCs w:val="23"/>
+          <w:shd w:val="clear" w:color="auto" w:fill="FFFFFF"/>
+        </w:rPr>
+        <w:t>timer&lt;executor&gt; tt(sp);</w:t>
+      </w:r>
+    </w:p>
+    <w:p>
+      <w:pPr>
+        <w:ind w:firstLine="720" w:firstLineChars="0"/>
+        <w:rPr>
+          <w:rFonts w:hint="eastAsia" w:ascii="Arial" w:hAnsi="Arial" w:cs="Arial"/>
+          <w:color w:val="252525"/>
+          <w:sz w:val="23"/>
+          <w:szCs w:val="23"/>
+          <w:shd w:val="clear" w:color="auto" w:fill="FFFFFF"/>
+        </w:rPr>
+      </w:pPr>
+      <w:r>
+        <w:rPr>
+          <w:rFonts w:hint="eastAsia" w:ascii="Arial" w:hAnsi="Arial" w:cs="Arial"/>
+          <w:color w:val="252525"/>
+          <w:sz w:val="23"/>
+          <w:szCs w:val="23"/>
+          <w:shd w:val="clear" w:color="auto" w:fill="FFFFFF"/>
+        </w:rPr>
+        <w:t>tt.set_timer(0, 100, [](timer&lt;</w:t>
+      </w:r>
+      <w:r>
+        <w:rPr>
+          <w:rFonts w:hint="eastAsia" w:ascii="Arial" w:hAnsi="Arial" w:cs="Arial"/>
+          <w:color w:val="252525"/>
+          <w:sz w:val="23"/>
+          <w:szCs w:val="23"/>
+          <w:shd w:val="clear" w:color="auto" w:fill="FFFFFF"/>
+          <w:lang w:val="en-US" w:eastAsia="zh-CN"/>
+        </w:rPr>
+        <w:t xml:space="preserve">typename </w:t>
+      </w:r>
+      <w:r>
+        <w:rPr>
+          <w:rFonts w:hint="eastAsia" w:ascii="Arial" w:hAnsi="Arial" w:cs="Arial"/>
+          <w:color w:val="252525"/>
+          <w:sz w:val="23"/>
+          <w:szCs w:val="23"/>
+          <w:shd w:val="clear" w:color="auto" w:fill="FFFFFF"/>
+        </w:rPr>
+        <w:t>executor&gt;::tid id) {return true;});</w:t>
+      </w:r>
+    </w:p>
+    <w:p>
+      <w:pPr>
+        <w:numPr>
+          <w:ilvl w:val="0"/>
+          <w:numId w:val="0"/>
+        </w:numPr>
+        <w:ind w:leftChars="200"/>
+        <w:rPr>
+          <w:rFonts w:hint="eastAsia" w:ascii="Arial" w:hAnsi="Arial" w:cs="Arial"/>
+          <w:color w:val="252525"/>
+          <w:sz w:val="23"/>
+          <w:szCs w:val="23"/>
+          <w:shd w:val="clear" w:color="auto" w:fill="FFFFFF"/>
+          <w:lang w:val="en-US" w:eastAsia="zh-CN"/>
+        </w:rPr>
+      </w:pPr>
+      <w:r>
+        <w:rPr>
+          <w:rFonts w:hint="eastAsia" w:ascii="Arial" w:hAnsi="Arial" w:cs="Arial"/>
+          <w:color w:val="252525"/>
+          <w:sz w:val="23"/>
+          <w:szCs w:val="23"/>
+          <w:shd w:val="clear" w:color="auto" w:fill="FFFFFF"/>
+          <w:lang w:val="en-US" w:eastAsia="zh-CN"/>
+        </w:rPr>
+        <w:t>这里我们申明了两种定时，t是带追踪功能的，tt则不带，所谓追踪功能，就是能判断是否还有异步调用（这里指定时器）未完成（期满或被cancel），这在优雅退出时</w:t>
+      </w:r>
+      <w:bookmarkStart w:id="2" w:name="_GoBack"/>
+      <w:bookmarkEnd w:id="2"/>
+      <w:r>
+        <w:rPr>
+          <w:rFonts w:hint="eastAsia" w:ascii="Arial" w:hAnsi="Arial" w:cs="Arial"/>
+          <w:color w:val="252525"/>
+          <w:sz w:val="23"/>
+          <w:szCs w:val="23"/>
+          <w:shd w:val="clear" w:color="auto" w:fill="FFFFFF"/>
+          <w:lang w:val="en-US" w:eastAsia="zh-CN"/>
+        </w:rPr>
+        <w:t>有用。</w:t>
+      </w:r>
+    </w:p>
+    <w:p>
+      <w:pPr>
+        <w:numPr>
+          <w:ilvl w:val="0"/>
+          <w:numId w:val="5"/>
+        </w:numPr>
+        <w:ind w:left="360" w:leftChars="0" w:firstLine="0" w:firstLineChars="0"/>
+        <w:rPr>
+          <w:rFonts w:hint="eastAsia" w:ascii="Arial" w:hAnsi="Arial" w:cs="Arial"/>
+          <w:color w:val="252525"/>
+          <w:sz w:val="23"/>
+          <w:szCs w:val="23"/>
+          <w:shd w:val="clear" w:color="auto" w:fill="FFFFFF"/>
+          <w:lang w:val="en-US" w:eastAsia="zh-CN"/>
+        </w:rPr>
+      </w:pPr>
+      <w:r>
+        <w:rPr>
+          <w:rFonts w:hint="eastAsia" w:ascii="Arial" w:hAnsi="Arial" w:cs="Arial"/>
+          <w:color w:val="252525"/>
+          <w:sz w:val="23"/>
+          <w:szCs w:val="23"/>
+          <w:shd w:val="clear" w:color="auto" w:fill="FFFFFF"/>
+          <w:lang w:val="en-US" w:eastAsia="zh-CN"/>
+        </w:rPr>
+        <w:t>对于第一种方案，定时器是否是追踪的，取决于宏ASCS_DELAY_CLOSE是否为0。对于第二种方案，退出时，需要用户去停止t和tt里面所有的定时器。</w:t>
+      </w:r>
     </w:p>
     <w:sectPr>
       <w:pgSz w:w="12240" w:h="15840"/>
@@ -8349,6 +8736,18 @@
 <file path=word/numbering.xml><?xml version="1.0" encoding="utf-8"?>
 <w:numbering xmlns:wpc="http://schemas.microsoft.com/office/word/2010/wordprocessingCanvas" xmlns:mc="http://schemas.openxmlformats.org/markup-compatibility/2006" xmlns:o="urn:schemas-microsoft-com:office:office" xmlns:r="http://schemas.openxmlformats.org/officeDocument/2006/relationships" xmlns:m="http://schemas.openxmlformats.org/officeDocument/2006/math" xmlns:v="urn:schemas-microsoft-com:vml" xmlns:wp14="http://schemas.microsoft.com/office/word/2010/wordprocessingDrawing" xmlns:wp="http://schemas.openxmlformats.org/drawingml/2006/wordprocessingDrawing" xmlns:w10="urn:schemas-microsoft-com:office:word" xmlns:w="http://schemas.openxmlformats.org/wordprocessingml/2006/main" xmlns:w14="http://schemas.microsoft.com/office/word/2010/wordml" xmlns:wpg="http://schemas.microsoft.com/office/word/2010/wordprocessingGroup" xmlns:wpi="http://schemas.microsoft.com/office/word/2010/wordprocessingInk" xmlns:wne="http://schemas.microsoft.com/office/word/2006/wordml" xmlns:wps="http://schemas.microsoft.com/office/word/2010/wordprocessingShape" mc:Ignorable="w14 wp14">
   <w:abstractNum w:abstractNumId="0">
+    <w:nsid w:val="8D258395"/>
+    <w:multiLevelType w:val="singleLevel"/>
+    <w:tmpl w:val="8D258395"/>
+    <w:lvl w:ilvl="0" w:tentative="0">
+      <w:start w:val="1"/>
+      <w:numFmt w:val="decimal"/>
+      <w:suff w:val="space"/>
+      <w:lvlText w:val="%1."/>
+      <w:lvlJc w:val="left"/>
+    </w:lvl>
+  </w:abstractNum>
+  <w:abstractNum w:abstractNumId="1">
     <w:nsid w:val="1C4E22BC"/>
     <w:multiLevelType w:val="multilevel"/>
     <w:tmpl w:val="1C4E22BC"/>
@@ -8437,7 +8836,7 @@
       </w:pPr>
     </w:lvl>
   </w:abstractNum>
-  <w:abstractNum w:abstractNumId="1">
+  <w:abstractNum w:abstractNumId="2">
     <w:nsid w:val="24267948"/>
     <w:multiLevelType w:val="multilevel"/>
     <w:tmpl w:val="24267948"/>
@@ -8526,7 +8925,7 @@
       </w:pPr>
     </w:lvl>
   </w:abstractNum>
-  <w:abstractNum w:abstractNumId="2">
+  <w:abstractNum w:abstractNumId="3">
     <w:nsid w:val="24B2732B"/>
     <w:multiLevelType w:val="multilevel"/>
     <w:tmpl w:val="24B2732B"/>
@@ -8615,7 +9014,7 @@
       </w:pPr>
     </w:lvl>
   </w:abstractNum>
-  <w:abstractNum w:abstractNumId="3">
+  <w:abstractNum w:abstractNumId="4">
     <w:nsid w:val="68304151"/>
     <w:multiLevelType w:val="multilevel"/>
     <w:tmpl w:val="68304151"/>
@@ -8705,15 +9104,18 @@
     </w:lvl>
   </w:abstractNum>
   <w:num w:numId="1">
+    <w:abstractNumId w:val="2"/>
+  </w:num>
+  <w:num w:numId="2">
+    <w:abstractNumId w:val="3"/>
+  </w:num>
+  <w:num w:numId="3">
+    <w:abstractNumId w:val="4"/>
+  </w:num>
+  <w:num w:numId="4">
     <w:abstractNumId w:val="1"/>
   </w:num>
-  <w:num w:numId="2">
-    <w:abstractNumId w:val="2"/>
-  </w:num>
-  <w:num w:numId="3">
-    <w:abstractNumId w:val="3"/>
-  </w:num>
-  <w:num w:numId="4">
+  <w:num w:numId="5">
     <w:abstractNumId w:val="0"/>
   </w:num>
 </w:numbering>

</xml_diff>

<commit_message>
Fix warnings for Mingw. Create build script (DOS bat) for Mingw.
</commit_message>
<xml_diff>
--- a/doc/ascs development documentation.docx
+++ b/doc/ascs development documentation.docx
@@ -8720,7 +8720,7 @@
     <w:p>
       <w:pPr>
         <w:rPr>
-          <w:rFonts w:ascii="Arial" w:hAnsi="Arial" w:cs="Arial" w:hint="eastAsia"/>
+          <w:rFonts w:ascii="Arial" w:hAnsi="Arial" w:cs="Arial"/>
           <w:color w:val="252525"/>
           <w:sz w:val="23"/>
           <w:szCs w:val="23"/>
@@ -9350,7 +9350,7 @@
     <w:p>
       <w:pPr>
         <w:rPr>
-          <w:rFonts w:ascii="Arial" w:hAnsi="Arial" w:cs="Arial"/>
+          <w:rFonts w:ascii="Arial" w:hAnsi="Arial" w:cs="Arial" w:hint="eastAsia"/>
           <w:color w:val="252525"/>
           <w:sz w:val="23"/>
           <w:szCs w:val="23"/>
@@ -9425,88 +9425,57 @@
           <w:szCs w:val="23"/>
           <w:shd w:val="clear" w:color="auto" w:fill="FFFFFF"/>
         </w:rPr>
-        <w:t>下，只能</w:t>
-      </w:r>
-      <w:r>
-        <w:rPr>
-          <w:rFonts w:ascii="Arial" w:hAnsi="Arial" w:cs="Arial"/>
-          <w:color w:val="252525"/>
-          <w:sz w:val="23"/>
-          <w:szCs w:val="23"/>
-          <w:shd w:val="clear" w:color="auto" w:fill="FFFFFF"/>
-        </w:rPr>
-        <w:t>通过如下命令完成编译，以</w:t>
-      </w:r>
-      <w:r>
-        <w:rPr>
-          <w:rFonts w:ascii="Arial" w:hAnsi="Arial" w:cs="Arial" w:hint="eastAsia"/>
-          <w:color w:val="252525"/>
-          <w:sz w:val="23"/>
-          <w:szCs w:val="23"/>
-          <w:shd w:val="clear" w:color="auto" w:fill="FFFFFF"/>
-        </w:rPr>
-        <w:t>demo c</w:t>
-      </w:r>
-      <w:r>
-        <w:rPr>
-          <w:rFonts w:ascii="Arial" w:hAnsi="Arial" w:cs="Arial"/>
-          <w:color w:val="252525"/>
-          <w:sz w:val="23"/>
-          <w:szCs w:val="23"/>
-          <w:shd w:val="clear" w:color="auto" w:fill="FFFFFF"/>
-        </w:rPr>
-        <w:t>l</w:t>
-      </w:r>
-      <w:r>
-        <w:rPr>
-          <w:rFonts w:ascii="Arial" w:hAnsi="Arial" w:cs="Arial" w:hint="eastAsia"/>
-          <w:color w:val="252525"/>
-          <w:sz w:val="23"/>
-          <w:szCs w:val="23"/>
-          <w:shd w:val="clear" w:color="auto" w:fill="FFFFFF"/>
-        </w:rPr>
-        <w:t>ient</w:t>
-      </w:r>
-      <w:r>
-        <w:rPr>
-          <w:rFonts w:ascii="Arial" w:hAnsi="Arial" w:cs="Arial" w:hint="eastAsia"/>
-          <w:color w:val="252525"/>
-          <w:sz w:val="23"/>
-          <w:szCs w:val="23"/>
-          <w:shd w:val="clear" w:color="auto" w:fill="FFFFFF"/>
-        </w:rPr>
-        <w:t>为</w:t>
-      </w:r>
-      <w:r>
-        <w:rPr>
-          <w:rFonts w:ascii="Arial" w:hAnsi="Arial" w:cs="Arial"/>
-          <w:color w:val="252525"/>
-          <w:sz w:val="23"/>
-          <w:szCs w:val="23"/>
-          <w:shd w:val="clear" w:color="auto" w:fill="FFFFFF"/>
-        </w:rPr>
-        <w:t>例：</w:t>
-      </w:r>
-    </w:p>
-    <w:p>
-      <w:pPr>
-        <w:rPr>
-          <w:rFonts w:ascii="Arial" w:hAnsi="Arial" w:cs="Arial"/>
-          <w:color w:val="252525"/>
-          <w:sz w:val="23"/>
-          <w:szCs w:val="23"/>
-          <w:shd w:val="clear" w:color="auto" w:fill="FFFFFF"/>
-        </w:rPr>
-      </w:pPr>
-      <w:r>
-        <w:rPr>
-          <w:rFonts w:ascii="Arial" w:hAnsi="Arial" w:cs="Arial"/>
-          <w:color w:val="252525"/>
-          <w:sz w:val="23"/>
-          <w:szCs w:val="23"/>
-          <w:shd w:val="clear" w:color="auto" w:fill="FFFFFF"/>
-        </w:rPr>
-        <w:t>g++ -Wall -fexceptions -std=c++17 -O2 -DNDEBUG -DASIO_STANDALONE -DASIO_NO_DEPRECATED -pthread -I../../../asio/asio/include -I../../include/ client.cpp -s -o client.exe -lstdc++ -lws2_32 -lwsock32</w:t>
+        <w:t>下，必须</w:t>
+      </w:r>
+      <w:r>
+        <w:rPr>
+          <w:rFonts w:ascii="Arial" w:hAnsi="Arial" w:cs="Arial"/>
+          <w:color w:val="252525"/>
+          <w:sz w:val="23"/>
+          <w:szCs w:val="23"/>
+          <w:shd w:val="clear" w:color="auto" w:fill="FFFFFF"/>
+        </w:rPr>
+        <w:t>通过</w:t>
+      </w:r>
+      <w:r>
+        <w:rPr>
+          <w:rFonts w:ascii="Arial" w:hAnsi="Arial" w:cs="Arial" w:hint="eastAsia"/>
+          <w:color w:val="252525"/>
+          <w:sz w:val="23"/>
+          <w:szCs w:val="23"/>
+          <w:shd w:val="clear" w:color="auto" w:fill="FFFFFF"/>
+        </w:rPr>
+        <w:t>m</w:t>
+      </w:r>
+      <w:r>
+        <w:rPr>
+          <w:rFonts w:ascii="Arial" w:hAnsi="Arial" w:cs="Arial"/>
+          <w:color w:val="252525"/>
+          <w:sz w:val="23"/>
+          <w:szCs w:val="23"/>
+          <w:shd w:val="clear" w:color="auto" w:fill="FFFFFF"/>
+        </w:rPr>
+        <w:t>ingw-build.bat</w:t>
+      </w:r>
+      <w:r>
+        <w:rPr>
+          <w:rFonts w:ascii="Arial" w:hAnsi="Arial" w:cs="Arial"/>
+          <w:color w:val="252525"/>
+          <w:sz w:val="23"/>
+          <w:szCs w:val="23"/>
+          <w:shd w:val="clear" w:color="auto" w:fill="FFFFFF"/>
+        </w:rPr>
+        <w:t>完成编译</w:t>
+      </w:r>
+      <w:r>
+        <w:rPr>
+          <w:rFonts w:ascii="Arial" w:hAnsi="Arial" w:cs="Arial" w:hint="eastAsia"/>
+          <w:color w:val="252525"/>
+          <w:sz w:val="23"/>
+          <w:szCs w:val="23"/>
+          <w:shd w:val="clear" w:color="auto" w:fill="FFFFFF"/>
+        </w:rPr>
+        <w:t>。</w:t>
       </w:r>
     </w:p>
     <w:p>
@@ -9758,70 +9727,80 @@
           <w:szCs w:val="23"/>
           <w:shd w:val="clear" w:color="auto" w:fill="FFFFFF"/>
         </w:rPr>
-        <w:t>想可能原因是</w:t>
-      </w:r>
-      <w:r>
-        <w:rPr>
-          <w:rFonts w:ascii="Arial" w:hAnsi="Arial" w:cs="Arial" w:hint="eastAsia"/>
-          <w:color w:val="252525"/>
-          <w:sz w:val="23"/>
-          <w:szCs w:val="23"/>
-          <w:shd w:val="clear" w:color="auto" w:fill="FFFFFF"/>
-        </w:rPr>
-        <w:t>32</w:t>
-      </w:r>
-      <w:r>
-        <w:rPr>
-          <w:rFonts w:ascii="Arial" w:hAnsi="Arial" w:cs="Arial"/>
-          <w:color w:val="252525"/>
-          <w:sz w:val="23"/>
-          <w:szCs w:val="23"/>
-          <w:shd w:val="clear" w:color="auto" w:fill="FFFFFF"/>
-        </w:rPr>
-        <w:t>bit Mingw</w:t>
-      </w:r>
-      <w:r>
-        <w:rPr>
-          <w:rFonts w:ascii="Arial" w:hAnsi="Arial" w:cs="Arial" w:hint="eastAsia"/>
-          <w:color w:val="252525"/>
-          <w:sz w:val="23"/>
-          <w:szCs w:val="23"/>
-          <w:shd w:val="clear" w:color="auto" w:fill="FFFFFF"/>
-        </w:rPr>
-        <w:t>已经太</w:t>
-      </w:r>
-      <w:r>
-        <w:rPr>
-          <w:rFonts w:ascii="Arial" w:hAnsi="Arial" w:cs="Arial"/>
-          <w:color w:val="252525"/>
-          <w:sz w:val="23"/>
-          <w:szCs w:val="23"/>
-          <w:shd w:val="clear" w:color="auto" w:fill="FFFFFF"/>
-        </w:rPr>
-        <w:t>久远且</w:t>
-      </w:r>
-      <w:r>
-        <w:rPr>
-          <w:rFonts w:ascii="Arial" w:hAnsi="Arial" w:cs="Arial" w:hint="eastAsia"/>
-          <w:color w:val="252525"/>
-          <w:sz w:val="23"/>
-          <w:szCs w:val="23"/>
-          <w:shd w:val="clear" w:color="auto" w:fill="FFFFFF"/>
-        </w:rPr>
-        <w:t>不</w:t>
-      </w:r>
-      <w:r>
-        <w:rPr>
-          <w:rFonts w:ascii="Arial" w:hAnsi="Arial" w:cs="Arial" w:hint="eastAsia"/>
-          <w:color w:val="252525"/>
-          <w:sz w:val="23"/>
-          <w:szCs w:val="23"/>
-          <w:shd w:val="clear" w:color="auto" w:fill="FFFFFF"/>
-        </w:rPr>
-        <w:t>再</w:t>
+        <w:t>想可</w:t>
       </w:r>
       <w:bookmarkStart w:id="2" w:name="_GoBack"/>
       <w:bookmarkEnd w:id="2"/>
+      <w:r>
+        <w:rPr>
+          <w:rFonts w:ascii="Arial" w:hAnsi="Arial" w:cs="Arial"/>
+          <w:color w:val="252525"/>
+          <w:sz w:val="23"/>
+          <w:szCs w:val="23"/>
+          <w:shd w:val="clear" w:color="auto" w:fill="FFFFFF"/>
+        </w:rPr>
+        <w:t>能原因是</w:t>
+      </w:r>
+      <w:r>
+        <w:rPr>
+          <w:rFonts w:ascii="Arial" w:hAnsi="Arial" w:cs="Arial" w:hint="eastAsia"/>
+          <w:color w:val="252525"/>
+          <w:sz w:val="23"/>
+          <w:szCs w:val="23"/>
+          <w:shd w:val="clear" w:color="auto" w:fill="FFFFFF"/>
+        </w:rPr>
+        <w:t>32</w:t>
+      </w:r>
+      <w:r>
+        <w:rPr>
+          <w:rFonts w:ascii="Arial" w:hAnsi="Arial" w:cs="Arial"/>
+          <w:color w:val="252525"/>
+          <w:sz w:val="23"/>
+          <w:szCs w:val="23"/>
+          <w:shd w:val="clear" w:color="auto" w:fill="FFFFFF"/>
+        </w:rPr>
+        <w:t>bit Mingw</w:t>
+      </w:r>
+      <w:r>
+        <w:rPr>
+          <w:rFonts w:ascii="Arial" w:hAnsi="Arial" w:cs="Arial" w:hint="eastAsia"/>
+          <w:color w:val="252525"/>
+          <w:sz w:val="23"/>
+          <w:szCs w:val="23"/>
+          <w:shd w:val="clear" w:color="auto" w:fill="FFFFFF"/>
+        </w:rPr>
+        <w:t>已经太</w:t>
+      </w:r>
+      <w:r>
+        <w:rPr>
+          <w:rFonts w:ascii="Arial" w:hAnsi="Arial" w:cs="Arial"/>
+          <w:color w:val="252525"/>
+          <w:sz w:val="23"/>
+          <w:szCs w:val="23"/>
+          <w:shd w:val="clear" w:color="auto" w:fill="FFFFFF"/>
+        </w:rPr>
+        <w:t>久远且</w:t>
+      </w:r>
+      <w:r>
+        <w:rPr>
+          <w:rFonts w:ascii="Arial" w:hAnsi="Arial" w:cs="Arial" w:hint="eastAsia"/>
+          <w:color w:val="252525"/>
+          <w:sz w:val="23"/>
+          <w:szCs w:val="23"/>
+          <w:shd w:val="clear" w:color="auto" w:fill="FFFFFF"/>
+        </w:rPr>
+        <w:t>不</w:t>
+      </w:r>
+      <w:r>
+        <w:rPr>
+          <w:rFonts w:ascii="Arial" w:hAnsi="Arial" w:cs="Arial" w:hint="eastAsia"/>
+          <w:color w:val="252525"/>
+          <w:sz w:val="23"/>
+          <w:szCs w:val="23"/>
+          <w:shd w:val="clear" w:color="auto" w:fill="FFFFFF"/>
+        </w:rPr>
+        <w:t>再</w:t>
+      </w:r>
       <w:r>
         <w:rPr>
           <w:rFonts w:ascii="Arial" w:hAnsi="Arial" w:cs="Arial"/>

</xml_diff>